<commit_message>
verder werken aan het eindverslag
</commit_message>
<xml_diff>
--- a/verslag/eindverslagv1-drone1.docx
+++ b/verslag/eindverslagv1-drone1.docx
@@ -76,6 +76,191 @@
     </w:p>
     <w:p>
       <w:pPr>
+        <w:spacing w:after="0" w:line="259" w:lineRule="auto"/>
+        <w:ind w:left="0" w:firstLine="0"/>
+      </w:pPr>
+      <w:r>
+        <w:t xml:space="preserve"> </w:t>
+      </w:r>
+    </w:p>
+    <w:p>
+      <w:pPr>
+        <w:spacing w:after="0" w:line="259" w:lineRule="auto"/>
+        <w:ind w:left="0" w:firstLine="0"/>
+      </w:pPr>
+      <w:r>
+        <w:rPr>
+          <w:noProof/>
+        </w:rPr>
+        <w:drawing>
+          <wp:inline distT="0" distB="0" distL="0" distR="0">
+            <wp:extent cx="5696712" cy="2805684"/>
+            <wp:effectExtent l="0" t="0" r="0" b="0"/>
+            <wp:docPr id="40" name="Picture 40"/>
+            <wp:cNvGraphicFramePr/>
+            <a:graphic xmlns:a="http://schemas.openxmlformats.org/drawingml/2006/main">
+              <a:graphicData uri="http://schemas.openxmlformats.org/drawingml/2006/picture">
+                <pic:pic xmlns:pic="http://schemas.openxmlformats.org/drawingml/2006/picture">
+                  <pic:nvPicPr>
+                    <pic:cNvPr id="40" name="Picture 40"/>
+                    <pic:cNvPicPr/>
+                  </pic:nvPicPr>
+                  <pic:blipFill>
+                    <a:blip r:embed="rId8"/>
+                    <a:stretch>
+                      <a:fillRect/>
+                    </a:stretch>
+                  </pic:blipFill>
+                  <pic:spPr>
+                    <a:xfrm>
+                      <a:off x="0" y="0"/>
+                      <a:ext cx="5696712" cy="2805684"/>
+                    </a:xfrm>
+                    <a:prstGeom prst="rect">
+                      <a:avLst/>
+                    </a:prstGeom>
+                  </pic:spPr>
+                </pic:pic>
+              </a:graphicData>
+            </a:graphic>
+          </wp:inline>
+        </w:drawing>
+      </w:r>
+    </w:p>
+    <w:p>
+      <w:pPr>
+        <w:spacing w:after="180" w:line="259" w:lineRule="auto"/>
+        <w:ind w:left="0" w:right="60" w:firstLine="0"/>
+        <w:jc w:val="right"/>
+      </w:pPr>
+      <w:r>
+        <w:t xml:space="preserve"> </w:t>
+      </w:r>
+    </w:p>
+    <w:p>
+      <w:pPr>
+        <w:spacing w:after="98" w:line="259" w:lineRule="auto"/>
+        <w:ind w:left="0" w:firstLine="0"/>
+      </w:pPr>
+      <w:r>
+        <w:rPr>
+          <w:color w:val="1E64C8"/>
+          <w:sz w:val="40"/>
+        </w:rPr>
+        <w:t xml:space="preserve"> </w:t>
+      </w:r>
+    </w:p>
+    <w:p>
+      <w:pPr>
+        <w:spacing w:after="98" w:line="259" w:lineRule="auto"/>
+        <w:ind w:left="0" w:firstLine="0"/>
+      </w:pPr>
+      <w:r>
+        <w:rPr>
+          <w:color w:val="1E64C8"/>
+          <w:sz w:val="40"/>
+        </w:rPr>
+        <w:t xml:space="preserve"> </w:t>
+      </w:r>
+    </w:p>
+    <w:p>
+      <w:pPr>
+        <w:spacing w:after="425" w:line="259" w:lineRule="auto"/>
+        <w:ind w:left="-5"/>
+      </w:pPr>
+      <w:r>
+        <w:rPr>
+          <w:color w:val="1E64C8"/>
+          <w:sz w:val="40"/>
+        </w:rPr>
+        <w:t>EINDVERSLAG</w:t>
+      </w:r>
+    </w:p>
+    <w:p>
+      <w:pPr>
+        <w:spacing w:after="60" w:line="259" w:lineRule="auto"/>
+        <w:ind w:left="0" w:firstLine="0"/>
+      </w:pPr>
+      <w:r>
+        <w:t xml:space="preserve"> </w:t>
+      </w:r>
+    </w:p>
+    <w:p>
+      <w:pPr>
+        <w:spacing w:after="25" w:line="265" w:lineRule="auto"/>
+        <w:ind w:left="-5"/>
+      </w:pPr>
+      <w:r>
+        <w:rPr>
+          <w:color w:val="1E64C8"/>
+          <w:sz w:val="32"/>
+        </w:rPr>
+        <w:t xml:space="preserve">LEDEN: ROBBE DE SUTTER, KAREL EVERAERT, JOCHEN </w:t>
+      </w:r>
+    </w:p>
+    <w:p>
+      <w:pPr>
+        <w:spacing w:after="25" w:line="265" w:lineRule="auto"/>
+        <w:ind w:left="-5"/>
+      </w:pPr>
+      <w:r>
+        <w:rPr>
+          <w:color w:val="1E64C8"/>
+          <w:sz w:val="32"/>
+        </w:rPr>
+        <w:t xml:space="preserve">LAROY, ROEL MOEYERSOONS, WOUTER STEMGÉE  </w:t>
+      </w:r>
+    </w:p>
+    <w:p>
+      <w:pPr>
+        <w:spacing w:after="84" w:line="259" w:lineRule="auto"/>
+        <w:ind w:left="0" w:firstLine="0"/>
+      </w:pPr>
+      <w:r>
+        <w:rPr>
+          <w:sz w:val="32"/>
+        </w:rPr>
+        <w:t xml:space="preserve"> </w:t>
+      </w:r>
+    </w:p>
+    <w:p>
+      <w:pPr>
+        <w:tabs>
+          <w:tab w:val="center" w:pos="5225"/>
+        </w:tabs>
+        <w:spacing w:after="1372" w:line="265" w:lineRule="auto"/>
+        <w:ind w:left="-15" w:firstLine="0"/>
+      </w:pPr>
+      <w:r>
+        <w:rPr>
+          <w:color w:val="1E64C8"/>
+          <w:sz w:val="32"/>
+        </w:rPr>
+        <w:t>TEAM: DRONE1</w:t>
+      </w:r>
+      <w:r>
+        <w:rPr>
+          <w:sz w:val="32"/>
+        </w:rPr>
+        <w:t xml:space="preserve"> </w:t>
+      </w:r>
+      <w:r>
+        <w:rPr>
+          <w:sz w:val="32"/>
+        </w:rPr>
+        <w:tab/>
+        <w:t xml:space="preserve"> </w:t>
+      </w:r>
+    </w:p>
+    <w:p>
+      <w:pPr>
+        <w:tabs>
+          <w:tab w:val="center" w:pos="4963"/>
+          <w:tab w:val="center" w:pos="5671"/>
+          <w:tab w:val="center" w:pos="6382"/>
+          <w:tab w:val="center" w:pos="7090"/>
+          <w:tab w:val="right" w:pos="9089"/>
+        </w:tabs>
         <w:spacing w:after="0" w:line="259" w:lineRule="auto"/>
         <w:ind w:left="0" w:firstLine="0"/>
       </w:pPr>
@@ -94,9 +279,9 @@
                   <wp:posOffset>0</wp:posOffset>
                 </wp:positionH>
                 <wp:positionV relativeFrom="page">
-                  <wp:posOffset>9229346</wp:posOffset>
+                  <wp:posOffset>9288780</wp:posOffset>
                 </wp:positionV>
-                <wp:extent cx="1911096" cy="1463527"/>
+                <wp:extent cx="1910715" cy="1410586"/>
                 <wp:effectExtent l="0" t="0" r="0" b="0"/>
                 <wp:wrapTopAndBottom/>
                 <wp:docPr id="18848" name="Group 18848"/>
@@ -108,9 +293,9 @@
                       <wpg:grpSpPr>
                         <a:xfrm>
                           <a:off x="0" y="0"/>
-                          <a:ext cx="1911096" cy="1463527"/>
-                          <a:chOff x="0" y="0"/>
-                          <a:chExt cx="1911096" cy="1463527"/>
+                          <a:ext cx="1910715" cy="1410586"/>
+                          <a:chOff x="0" y="99060"/>
+                          <a:chExt cx="1910715" cy="1410586"/>
                         </a:xfrm>
                       </wpg:grpSpPr>
                       <wps:wsp>
@@ -342,16 +527,15 @@
                           <pic:cNvPr id="18" name="Picture 18"/>
                           <pic:cNvPicPr/>
                         </pic:nvPicPr>
-                        <pic:blipFill>
-                          <a:blip r:embed="rId7"/>
-                          <a:stretch>
-                            <a:fillRect/>
-                          </a:stretch>
+                        <pic:blipFill rotWithShape="1">
+                          <a:blip r:embed="rId9"/>
+                          <a:srcRect t="6771" r="20" b="33"/>
+                          <a:stretch/>
                         </pic:blipFill>
                         <pic:spPr>
                           <a:xfrm>
-                            <a:off x="0" y="0"/>
-                            <a:ext cx="1911096" cy="1463040"/>
+                            <a:off x="0" y="99060"/>
+                            <a:ext cx="1910715" cy="1363493"/>
                           </a:xfrm>
                           <a:prstGeom prst="rect">
                             <a:avLst/>
@@ -372,7 +556,7 @@
           </mc:Choice>
           <mc:Fallback>
             <w:pict>
-              <v:group id="Group 18848" o:spid="_x0000_s1026" style="position:absolute;margin-left:0;margin-top:726.7pt;width:150.5pt;height:115.25pt;z-index:251658240;mso-position-horizontal-relative:page;mso-position-vertical-relative:page;mso-width-relative:margin;mso-height-relative:margin" coordsize="19110,14635" o:gfxdata="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">
+              <v:group id="Group 18848" o:spid="_x0000_s1026" style="position:absolute;margin-left:0;margin-top:731.4pt;width:150.45pt;height:111.05pt;z-index:251658240;mso-position-horizontal-relative:page;mso-position-vertical-relative:page;mso-width-relative:margin;mso-height-relative:margin" coordorigin=",990" coordsize="19107,14105" o:gfxdata="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">
                 <v:rect id="Rectangle 10" o:spid="_x0000_s1027" style="position:absolute;left:9342;top:2950;width:506;height:1859;visibility:visible;mso-wrap-style:square;v-text-anchor:top" o:gfxdata="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" filled="f" stroked="f">
                   <v:textbox inset="0,0,0,0">
                     <w:txbxContent>
@@ -497,8 +681,8 @@
                   <v:path o:extrusionok="f" gradientshapeok="t" o:connecttype="rect"/>
                   <o:lock v:ext="edit" aspectratio="t"/>
                 </v:shapetype>
-                <v:shape id="Picture 18" o:spid="_x0000_s1034" type="#_x0000_t75" style="position:absolute;width:19110;height:14630;visibility:visible;mso-wrap-style:square" o:gfxdata="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">
-                  <v:imagedata r:id="rId8" o:title=""/>
+                <v:shape id="Picture 18" o:spid="_x0000_s1034" type="#_x0000_t75" style="position:absolute;top:990;width:19107;height:13635;visibility:visible;mso-wrap-style:square" o:gfxdata="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">
+                  <v:imagedata r:id="rId10" o:title="" croptop="4437f" cropbottom="22f" cropright="13f"/>
                 </v:shape>
                 <w10:wrap type="topAndBottom" anchorx="page" anchory="page"/>
               </v:group>
@@ -507,191 +691,6 @@
         </mc:AlternateContent>
       </w:r>
       <w:r>
-        <w:t xml:space="preserve"> </w:t>
-      </w:r>
-    </w:p>
-    <w:p>
-      <w:pPr>
-        <w:spacing w:after="0" w:line="259" w:lineRule="auto"/>
-        <w:ind w:left="0" w:firstLine="0"/>
-      </w:pPr>
-      <w:r>
-        <w:rPr>
-          <w:noProof/>
-        </w:rPr>
-        <w:drawing>
-          <wp:inline distT="0" distB="0" distL="0" distR="0">
-            <wp:extent cx="5696712" cy="2805684"/>
-            <wp:effectExtent l="0" t="0" r="0" b="0"/>
-            <wp:docPr id="40" name="Picture 40"/>
-            <wp:cNvGraphicFramePr/>
-            <a:graphic xmlns:a="http://schemas.openxmlformats.org/drawingml/2006/main">
-              <a:graphicData uri="http://schemas.openxmlformats.org/drawingml/2006/picture">
-                <pic:pic xmlns:pic="http://schemas.openxmlformats.org/drawingml/2006/picture">
-                  <pic:nvPicPr>
-                    <pic:cNvPr id="40" name="Picture 40"/>
-                    <pic:cNvPicPr/>
-                  </pic:nvPicPr>
-                  <pic:blipFill>
-                    <a:blip r:embed="rId9"/>
-                    <a:stretch>
-                      <a:fillRect/>
-                    </a:stretch>
-                  </pic:blipFill>
-                  <pic:spPr>
-                    <a:xfrm>
-                      <a:off x="0" y="0"/>
-                      <a:ext cx="5696712" cy="2805684"/>
-                    </a:xfrm>
-                    <a:prstGeom prst="rect">
-                      <a:avLst/>
-                    </a:prstGeom>
-                  </pic:spPr>
-                </pic:pic>
-              </a:graphicData>
-            </a:graphic>
-          </wp:inline>
-        </w:drawing>
-      </w:r>
-    </w:p>
-    <w:p>
-      <w:pPr>
-        <w:spacing w:after="180" w:line="259" w:lineRule="auto"/>
-        <w:ind w:left="0" w:right="60" w:firstLine="0"/>
-        <w:jc w:val="right"/>
-      </w:pPr>
-      <w:r>
-        <w:t xml:space="preserve"> </w:t>
-      </w:r>
-    </w:p>
-    <w:p>
-      <w:pPr>
-        <w:spacing w:after="98" w:line="259" w:lineRule="auto"/>
-        <w:ind w:left="0" w:firstLine="0"/>
-      </w:pPr>
-      <w:r>
-        <w:rPr>
-          <w:color w:val="1E64C8"/>
-          <w:sz w:val="40"/>
-        </w:rPr>
-        <w:t xml:space="preserve"> </w:t>
-      </w:r>
-    </w:p>
-    <w:p>
-      <w:pPr>
-        <w:spacing w:after="98" w:line="259" w:lineRule="auto"/>
-        <w:ind w:left="0" w:firstLine="0"/>
-      </w:pPr>
-      <w:r>
-        <w:rPr>
-          <w:color w:val="1E64C8"/>
-          <w:sz w:val="40"/>
-        </w:rPr>
-        <w:t xml:space="preserve"> </w:t>
-      </w:r>
-    </w:p>
-    <w:p>
-      <w:pPr>
-        <w:spacing w:after="425" w:line="259" w:lineRule="auto"/>
-        <w:ind w:left="-5"/>
-      </w:pPr>
-      <w:r>
-        <w:rPr>
-          <w:color w:val="1E64C8"/>
-          <w:sz w:val="40"/>
-        </w:rPr>
-        <w:t>EINDVERSLAG</w:t>
-      </w:r>
-    </w:p>
-    <w:p>
-      <w:pPr>
-        <w:spacing w:after="60" w:line="259" w:lineRule="auto"/>
-        <w:ind w:left="0" w:firstLine="0"/>
-      </w:pPr>
-      <w:r>
-        <w:t xml:space="preserve"> </w:t>
-      </w:r>
-    </w:p>
-    <w:p>
-      <w:pPr>
-        <w:spacing w:after="25" w:line="265" w:lineRule="auto"/>
-        <w:ind w:left="-5"/>
-      </w:pPr>
-      <w:r>
-        <w:rPr>
-          <w:color w:val="1E64C8"/>
-          <w:sz w:val="32"/>
-        </w:rPr>
-        <w:t xml:space="preserve">LEDEN: ROBBE DE SUTTER, KAREL EVERAERT, JOCHEN </w:t>
-      </w:r>
-    </w:p>
-    <w:p>
-      <w:pPr>
-        <w:spacing w:after="25" w:line="265" w:lineRule="auto"/>
-        <w:ind w:left="-5"/>
-      </w:pPr>
-      <w:r>
-        <w:rPr>
-          <w:color w:val="1E64C8"/>
-          <w:sz w:val="32"/>
-        </w:rPr>
-        <w:t xml:space="preserve">LAROY, ROEL MOEYERSOONS, WOUTER STEMGÉE  </w:t>
-      </w:r>
-    </w:p>
-    <w:p>
-      <w:pPr>
-        <w:spacing w:after="84" w:line="259" w:lineRule="auto"/>
-        <w:ind w:left="0" w:firstLine="0"/>
-      </w:pPr>
-      <w:r>
-        <w:rPr>
-          <w:sz w:val="32"/>
-        </w:rPr>
-        <w:t xml:space="preserve"> </w:t>
-      </w:r>
-    </w:p>
-    <w:p>
-      <w:pPr>
-        <w:tabs>
-          <w:tab w:val="center" w:pos="5225"/>
-        </w:tabs>
-        <w:spacing w:after="1372" w:line="265" w:lineRule="auto"/>
-        <w:ind w:left="-15" w:firstLine="0"/>
-      </w:pPr>
-      <w:r>
-        <w:rPr>
-          <w:color w:val="1E64C8"/>
-          <w:sz w:val="32"/>
-        </w:rPr>
-        <w:t>TEAM: DRONE1</w:t>
-      </w:r>
-      <w:r>
-        <w:rPr>
-          <w:sz w:val="32"/>
-        </w:rPr>
-        <w:t xml:space="preserve"> </w:t>
-      </w:r>
-      <w:r>
-        <w:rPr>
-          <w:sz w:val="32"/>
-        </w:rPr>
-        <w:tab/>
-        <w:t xml:space="preserve"> </w:t>
-      </w:r>
-    </w:p>
-    <w:p>
-      <w:pPr>
-        <w:tabs>
-          <w:tab w:val="center" w:pos="4963"/>
-          <w:tab w:val="center" w:pos="5671"/>
-          <w:tab w:val="center" w:pos="6382"/>
-          <w:tab w:val="center" w:pos="7090"/>
-          <w:tab w:val="right" w:pos="9089"/>
-        </w:tabs>
-        <w:spacing w:after="0" w:line="259" w:lineRule="auto"/>
-        <w:ind w:left="0" w:firstLine="0"/>
-      </w:pPr>
-      <w:r>
         <w:t xml:space="preserve">Projectwebsite: </w:t>
       </w:r>
       <w:r>
@@ -722,16 +721,18 @@
       </w:r>
       <w:r>
         <w:tab/>
-        <w:t xml:space="preserve">25/04/2019 </w:t>
-      </w:r>
-    </w:p>
-    <w:p>
-      <w:pPr>
-        <w:spacing w:after="0" w:line="259" w:lineRule="auto"/>
-        <w:ind w:left="0" w:firstLine="0"/>
-      </w:pPr>
-      <w:r>
-        <w:br w:type="page"/>
+      </w:r>
+      <w:r>
+        <w:t>20</w:t>
+      </w:r>
+      <w:r>
+        <w:t>/0</w:t>
+      </w:r>
+      <w:r>
+        <w:t>5</w:t>
+      </w:r>
+      <w:r>
+        <w:t xml:space="preserve">/2019 </w:t>
       </w:r>
     </w:p>
     <w:p>
@@ -742,7 +743,6 @@
           <w:numId w:val="0"/>
         </w:numPr>
         <w:spacing w:after="325"/>
-        <w:ind w:left="-5"/>
       </w:pPr>
       <w:r>
         <w:lastRenderedPageBreak/>
@@ -900,7 +900,7 @@
                     <pic:cNvPicPr/>
                   </pic:nvPicPr>
                   <pic:blipFill>
-                    <a:blip r:embed="rId9"/>
+                    <a:blip r:embed="rId8"/>
                     <a:stretch>
                       <a:fillRect/>
                     </a:stretch>
@@ -3748,7 +3748,7 @@
                     <pic:cNvPicPr/>
                   </pic:nvPicPr>
                   <pic:blipFill>
-                    <a:blip r:embed="rId10"/>
+                    <a:blip r:embed="rId11"/>
                     <a:stretch>
                       <a:fillRect/>
                     </a:stretch>
@@ -3945,7 +3945,7 @@
                     <pic:cNvPicPr/>
                   </pic:nvPicPr>
                   <pic:blipFill>
-                    <a:blip r:embed="rId11"/>
+                    <a:blip r:embed="rId12"/>
                     <a:stretch>
                       <a:fillRect/>
                     </a:stretch>
@@ -4001,9 +4001,6 @@
         <w:ind w:left="0" w:firstLine="0"/>
       </w:pPr>
       <w:r>
-        <w:t xml:space="preserve"> </w:t>
-      </w:r>
-      <w:r>
         <w:tab/>
       </w:r>
       <w:r>
@@ -5029,6 +5026,7 @@
           <w:b/>
         </w:rPr>
       </w:pPr>
+      <w:bookmarkStart w:id="11" w:name="_Hlk8115340"/>
       <w:r>
         <w:rPr>
           <w:b/>
@@ -5036,6 +5034,7 @@
         <w:t xml:space="preserve">15 story points. </w:t>
       </w:r>
     </w:p>
+    <w:bookmarkEnd w:id="11"/>
     <w:p>
       <w:pPr>
         <w:spacing w:after="24" w:line="259" w:lineRule="auto"/>
@@ -5324,22 +5323,675 @@
     <w:p>
       <w:pPr>
         <w:spacing w:after="0" w:line="259" w:lineRule="auto"/>
-        <w:ind w:left="0" w:firstLine="0"/>
-      </w:pPr>
-      <w:r>
-        <w:t xml:space="preserve"> </w:t>
-      </w:r>
-      <w:r>
+        <w:ind w:left="720" w:firstLine="0"/>
+      </w:pPr>
+    </w:p>
+    <w:p>
+      <w:pPr>
+        <w:spacing w:after="0" w:line="259" w:lineRule="auto"/>
+        <w:ind w:left="0" w:firstLine="0"/>
+      </w:pPr>
+    </w:p>
+    <w:p>
+      <w:pPr>
+        <w:spacing w:after="0" w:line="259" w:lineRule="auto"/>
+        <w:ind w:left="0" w:firstLine="0"/>
+      </w:pPr>
+    </w:p>
+    <w:p>
+      <w:pPr>
+        <w:spacing w:after="0" w:line="259" w:lineRule="auto"/>
+        <w:ind w:left="0" w:firstLine="0"/>
+      </w:pPr>
+    </w:p>
+    <w:p>
+      <w:pPr>
+        <w:spacing w:after="0" w:line="259" w:lineRule="auto"/>
+        <w:ind w:left="0" w:firstLine="0"/>
+      </w:pPr>
+    </w:p>
+    <w:p>
+      <w:pPr>
+        <w:spacing w:after="0" w:line="259" w:lineRule="auto"/>
+        <w:ind w:left="0" w:firstLine="0"/>
+      </w:pPr>
+    </w:p>
+    <w:p>
+      <w:pPr>
+        <w:spacing w:after="0" w:line="259" w:lineRule="auto"/>
+        <w:ind w:left="0" w:firstLine="0"/>
+      </w:pPr>
+    </w:p>
+    <w:p>
+      <w:pPr>
+        <w:tabs>
+          <w:tab w:val="center" w:pos="1524"/>
+        </w:tabs>
+        <w:spacing w:after="156" w:line="259" w:lineRule="auto"/>
+        <w:ind w:left="-15" w:firstLine="0"/>
+      </w:pPr>
+      <w:r>
+        <w:rPr>
+          <w:sz w:val="20"/>
+        </w:rPr>
+        <w:lastRenderedPageBreak/>
+        <w:t>2.3.2.</w:t>
+      </w:r>
+      <w:r>
+        <w:rPr>
+          <w:sz w:val="20"/>
+        </w:rPr>
+        <w:t>3</w:t>
+      </w:r>
+      <w:r>
+        <w:rPr>
+          <w:sz w:val="20"/>
+        </w:rPr>
+        <w:t xml:space="preserve"> </w:t>
+      </w:r>
+      <w:r>
+        <w:rPr>
+          <w:sz w:val="20"/>
+        </w:rPr>
         <w:tab/>
-        <w:t xml:space="preserve"> </w:t>
-      </w:r>
+      </w:r>
+      <w:r>
+        <w:t xml:space="preserve">Sprint </w:t>
+      </w:r>
+      <w:r>
+        <w:t>3</w:t>
+      </w:r>
+    </w:p>
+    <w:p>
+      <w:pPr>
+        <w:pStyle w:val="Lijstalinea"/>
+        <w:numPr>
+          <w:ilvl w:val="0"/>
+          <w:numId w:val="9"/>
+        </w:numPr>
+        <w:tabs>
+          <w:tab w:val="center" w:pos="1524"/>
+        </w:tabs>
+        <w:spacing w:after="156" w:line="259" w:lineRule="auto"/>
+      </w:pPr>
+      <w:r>
+        <w:t xml:space="preserve">Vliegroute opties </w:t>
+      </w:r>
+      <w:proofErr w:type="spellStart"/>
+      <w:r>
+        <w:t>selecteerbaar</w:t>
+      </w:r>
+      <w:proofErr w:type="spellEnd"/>
+      <w:r>
+        <w:t xml:space="preserve"> maken om te kiezen tussen het niet valideren, valideren, valideren en corrigeren of automatisch zoeken naar de beste vliegroute en het terugkeren naar de startpositie</w:t>
+      </w:r>
+      <w:r>
+        <w:t>.</w:t>
+      </w:r>
+      <w:r>
+        <w:t xml:space="preserve"> </w:t>
+      </w:r>
+      <w:r>
+        <w:rPr>
+          <w:b/>
+        </w:rPr>
+        <w:t>1</w:t>
+      </w:r>
+      <w:r>
+        <w:rPr>
+          <w:b/>
+        </w:rPr>
+        <w:t>0</w:t>
+      </w:r>
+      <w:r>
+        <w:rPr>
+          <w:b/>
+        </w:rPr>
+        <w:t xml:space="preserve"> story points</w:t>
+      </w:r>
+      <w:r>
+        <w:rPr>
+          <w:b/>
+        </w:rPr>
+        <w:t>.</w:t>
+      </w:r>
+      <w:r>
+        <w:t xml:space="preserve"> </w:t>
+      </w:r>
+    </w:p>
+    <w:p>
+      <w:pPr>
+        <w:pStyle w:val="Lijstalinea"/>
+        <w:tabs>
+          <w:tab w:val="center" w:pos="1524"/>
+        </w:tabs>
+        <w:spacing w:after="156" w:line="259" w:lineRule="auto"/>
+        <w:ind w:left="768" w:firstLine="0"/>
+      </w:pPr>
+    </w:p>
+    <w:p>
+      <w:pPr>
+        <w:pStyle w:val="Lijstalinea"/>
+        <w:numPr>
+          <w:ilvl w:val="0"/>
+          <w:numId w:val="9"/>
+        </w:numPr>
+        <w:tabs>
+          <w:tab w:val="center" w:pos="1524"/>
+        </w:tabs>
+        <w:spacing w:after="156" w:line="259" w:lineRule="auto"/>
+      </w:pPr>
+      <w:r>
+        <w:t xml:space="preserve">vliegroutes die niet </w:t>
+      </w:r>
+      <w:proofErr w:type="spellStart"/>
+      <w:r>
+        <w:t>valid</w:t>
+      </w:r>
+      <w:proofErr w:type="spellEnd"/>
+      <w:r>
+        <w:t xml:space="preserve"> zijn na bevestiging toch laten uitvoeren door gebruiker</w:t>
+      </w:r>
+      <w:r>
+        <w:t xml:space="preserve">.         </w:t>
+      </w:r>
+      <w:r>
+        <w:rPr>
+          <w:b/>
+        </w:rPr>
+        <w:t>5 story points.</w:t>
+      </w:r>
+    </w:p>
+    <w:p>
+      <w:pPr>
+        <w:pStyle w:val="Lijstalinea"/>
+        <w:tabs>
+          <w:tab w:val="center" w:pos="1524"/>
+        </w:tabs>
+        <w:spacing w:after="156" w:line="259" w:lineRule="auto"/>
+        <w:ind w:left="768" w:firstLine="0"/>
+      </w:pPr>
+    </w:p>
+    <w:p>
+      <w:pPr>
+        <w:pStyle w:val="Lijstalinea"/>
+        <w:numPr>
+          <w:ilvl w:val="0"/>
+          <w:numId w:val="9"/>
+        </w:numPr>
+        <w:tabs>
+          <w:tab w:val="center" w:pos="1524"/>
+        </w:tabs>
+        <w:spacing w:after="156" w:line="259" w:lineRule="auto"/>
+      </w:pPr>
+      <w:r>
+        <w:t>oriëntatie</w:t>
+      </w:r>
+      <w:r>
+        <w:t xml:space="preserve"> van drone en scanzones beter visualiseren</w:t>
+      </w:r>
+      <w:r>
+        <w:t xml:space="preserve">. </w:t>
+      </w:r>
+      <w:r>
+        <w:rPr>
+          <w:b/>
+        </w:rPr>
+        <w:t>5 story points.</w:t>
+      </w:r>
+    </w:p>
+    <w:p>
+      <w:pPr>
+        <w:pStyle w:val="Lijstalinea"/>
+        <w:tabs>
+          <w:tab w:val="center" w:pos="1524"/>
+        </w:tabs>
+        <w:spacing w:after="156" w:line="259" w:lineRule="auto"/>
+        <w:ind w:left="768" w:firstLine="0"/>
+      </w:pPr>
+    </w:p>
+    <w:p>
+      <w:pPr>
+        <w:pStyle w:val="Lijstalinea"/>
+        <w:numPr>
+          <w:ilvl w:val="0"/>
+          <w:numId w:val="9"/>
+        </w:numPr>
+        <w:tabs>
+          <w:tab w:val="center" w:pos="1524"/>
+        </w:tabs>
+        <w:spacing w:after="156" w:line="259" w:lineRule="auto"/>
+        <w:rPr>
+          <w:lang w:val="en-GB"/>
+        </w:rPr>
+      </w:pPr>
+      <w:r>
+        <w:rPr>
+          <w:lang w:val="en-GB"/>
+        </w:rPr>
+        <w:t xml:space="preserve">drone </w:t>
+      </w:r>
+      <w:proofErr w:type="spellStart"/>
+      <w:r>
+        <w:rPr>
+          <w:lang w:val="en-GB"/>
+        </w:rPr>
+        <w:t>configuraties</w:t>
+      </w:r>
+      <w:proofErr w:type="spellEnd"/>
+      <w:r>
+        <w:rPr>
+          <w:lang w:val="en-GB"/>
+        </w:rPr>
+        <w:t xml:space="preserve"> </w:t>
+      </w:r>
+      <w:proofErr w:type="spellStart"/>
+      <w:r>
+        <w:rPr>
+          <w:lang w:val="en-GB"/>
+        </w:rPr>
+        <w:t>selecteerbaar</w:t>
+      </w:r>
+      <w:proofErr w:type="spellEnd"/>
+      <w:r>
+        <w:rPr>
+          <w:lang w:val="en-GB"/>
+        </w:rPr>
+        <w:t xml:space="preserve"> </w:t>
+      </w:r>
+      <w:proofErr w:type="spellStart"/>
+      <w:r>
+        <w:rPr>
+          <w:lang w:val="en-GB"/>
+        </w:rPr>
+        <w:t>maken</w:t>
+      </w:r>
+      <w:proofErr w:type="spellEnd"/>
+      <w:r>
+        <w:rPr>
+          <w:lang w:val="en-GB"/>
+        </w:rPr>
+        <w:t xml:space="preserve">. </w:t>
+      </w:r>
+      <w:r>
+        <w:rPr>
+          <w:b/>
+          <w:lang w:val="en-GB"/>
+        </w:rPr>
+        <w:t>10 story points.</w:t>
+      </w:r>
+    </w:p>
+    <w:p>
+      <w:pPr>
+        <w:pStyle w:val="Lijstalinea"/>
+        <w:tabs>
+          <w:tab w:val="center" w:pos="1524"/>
+        </w:tabs>
+        <w:spacing w:after="156" w:line="259" w:lineRule="auto"/>
+        <w:ind w:left="768" w:firstLine="0"/>
+        <w:rPr>
+          <w:lang w:val="en-GB"/>
+        </w:rPr>
+      </w:pPr>
+    </w:p>
+    <w:p>
+      <w:pPr>
+        <w:pStyle w:val="Lijstalinea"/>
+        <w:numPr>
+          <w:ilvl w:val="0"/>
+          <w:numId w:val="9"/>
+        </w:numPr>
+        <w:tabs>
+          <w:tab w:val="center" w:pos="1524"/>
+        </w:tabs>
+        <w:spacing w:after="156" w:line="259" w:lineRule="auto"/>
+      </w:pPr>
+      <w:r>
+        <w:t>Verbruik van drone toevoegen aan drone configuratie</w:t>
+      </w:r>
+      <w:r>
+        <w:t xml:space="preserve">. </w:t>
+      </w:r>
+      <w:r>
+        <w:rPr>
+          <w:b/>
+        </w:rPr>
+        <w:t>10 story points.</w:t>
+      </w:r>
+    </w:p>
+    <w:p>
+      <w:pPr>
+        <w:pStyle w:val="Lijstalinea"/>
+        <w:tabs>
+          <w:tab w:val="center" w:pos="1524"/>
+        </w:tabs>
+        <w:spacing w:after="156" w:line="259" w:lineRule="auto"/>
+        <w:ind w:left="768" w:firstLine="0"/>
+      </w:pPr>
+    </w:p>
+    <w:p>
+      <w:pPr>
+        <w:pStyle w:val="Lijstalinea"/>
+        <w:numPr>
+          <w:ilvl w:val="0"/>
+          <w:numId w:val="9"/>
+        </w:numPr>
+        <w:tabs>
+          <w:tab w:val="center" w:pos="1524"/>
+        </w:tabs>
+        <w:spacing w:after="156" w:line="259" w:lineRule="auto"/>
+      </w:pPr>
+      <w:r>
+        <w:t>alle drone data weergeven in grafieken</w:t>
+      </w:r>
+      <w:r>
+        <w:t xml:space="preserve">. </w:t>
+      </w:r>
+      <w:r>
+        <w:rPr>
+          <w:b/>
+        </w:rPr>
+        <w:t>15 story points.</w:t>
+      </w:r>
+    </w:p>
+    <w:p>
+      <w:pPr>
+        <w:pStyle w:val="Lijstalinea"/>
+        <w:tabs>
+          <w:tab w:val="center" w:pos="1524"/>
+        </w:tabs>
+        <w:spacing w:after="156" w:line="259" w:lineRule="auto"/>
+        <w:ind w:left="768" w:firstLine="0"/>
+      </w:pPr>
+    </w:p>
+    <w:p>
+      <w:pPr>
+        <w:pStyle w:val="Lijstalinea"/>
+        <w:numPr>
+          <w:ilvl w:val="0"/>
+          <w:numId w:val="9"/>
+        </w:numPr>
+        <w:tabs>
+          <w:tab w:val="center" w:pos="1524"/>
+        </w:tabs>
+        <w:spacing w:after="156" w:line="259" w:lineRule="auto"/>
+      </w:pPr>
+      <w:r>
+        <w:t>Scanlocaties linken aan producten, route genereren door gewenste producten te selecteren om te gaan scannen</w:t>
+      </w:r>
+      <w:r>
+        <w:t xml:space="preserve">. </w:t>
+      </w:r>
+      <w:r>
+        <w:rPr>
+          <w:b/>
+        </w:rPr>
+        <w:t>10 story points.</w:t>
+      </w:r>
+    </w:p>
+    <w:p>
+      <w:pPr>
+        <w:pStyle w:val="Lijstalinea"/>
+        <w:tabs>
+          <w:tab w:val="center" w:pos="1524"/>
+        </w:tabs>
+        <w:spacing w:after="156" w:line="259" w:lineRule="auto"/>
+        <w:ind w:left="768" w:firstLine="0"/>
+      </w:pPr>
+    </w:p>
+    <w:p>
+      <w:pPr>
+        <w:pStyle w:val="Lijstalinea"/>
+        <w:numPr>
+          <w:ilvl w:val="0"/>
+          <w:numId w:val="9"/>
+        </w:numPr>
+        <w:tabs>
+          <w:tab w:val="center" w:pos="1524"/>
+        </w:tabs>
+        <w:spacing w:after="156" w:line="259" w:lineRule="auto"/>
+        <w:rPr>
+          <w:lang w:val="en-GB"/>
+        </w:rPr>
+      </w:pPr>
+      <w:r>
+        <w:rPr>
+          <w:lang w:val="en-GB"/>
+        </w:rPr>
+        <w:t xml:space="preserve">Back-To-Home knop </w:t>
+      </w:r>
+      <w:proofErr w:type="spellStart"/>
+      <w:r>
+        <w:rPr>
+          <w:lang w:val="en-GB"/>
+        </w:rPr>
+        <w:t>toevoegen</w:t>
+      </w:r>
+      <w:proofErr w:type="spellEnd"/>
+      <w:r>
+        <w:rPr>
+          <w:lang w:val="en-GB"/>
+        </w:rPr>
+        <w:t xml:space="preserve">, </w:t>
+      </w:r>
+      <w:proofErr w:type="spellStart"/>
+      <w:r>
+        <w:rPr>
+          <w:lang w:val="en-GB"/>
+        </w:rPr>
+        <w:t>instelbare</w:t>
+      </w:r>
+      <w:proofErr w:type="spellEnd"/>
+      <w:r>
+        <w:rPr>
+          <w:lang w:val="en-GB"/>
+        </w:rPr>
+        <w:t xml:space="preserve"> home </w:t>
+      </w:r>
+      <w:proofErr w:type="spellStart"/>
+      <w:r>
+        <w:rPr>
+          <w:lang w:val="en-GB"/>
+        </w:rPr>
+        <w:t>locatie</w:t>
+      </w:r>
+      <w:proofErr w:type="spellEnd"/>
+      <w:r>
+        <w:rPr>
+          <w:lang w:val="en-GB"/>
+        </w:rPr>
+        <w:t xml:space="preserve">. </w:t>
+      </w:r>
+      <w:r>
+        <w:rPr>
+          <w:b/>
+          <w:lang w:val="en-GB"/>
+        </w:rPr>
+        <w:t>15 story points.</w:t>
+      </w:r>
+    </w:p>
+    <w:p>
+      <w:pPr>
+        <w:pStyle w:val="Lijstalinea"/>
+        <w:tabs>
+          <w:tab w:val="center" w:pos="1524"/>
+        </w:tabs>
+        <w:spacing w:after="156" w:line="259" w:lineRule="auto"/>
+        <w:ind w:left="768" w:firstLine="0"/>
+        <w:rPr>
+          <w:lang w:val="en-GB"/>
+        </w:rPr>
+      </w:pPr>
+    </w:p>
+    <w:p>
+      <w:pPr>
+        <w:pStyle w:val="Lijstalinea"/>
+        <w:numPr>
+          <w:ilvl w:val="0"/>
+          <w:numId w:val="9"/>
+        </w:numPr>
+        <w:tabs>
+          <w:tab w:val="center" w:pos="1524"/>
+        </w:tabs>
+        <w:spacing w:after="156" w:line="259" w:lineRule="auto"/>
+      </w:pPr>
+      <w:r>
+        <w:t>Applicatie moet alerts geven indien drone afwijkt van het gevraagde pad</w:t>
+      </w:r>
+      <w:r>
+        <w:t xml:space="preserve">.                    </w:t>
+      </w:r>
+      <w:r>
+        <w:rPr>
+          <w:b/>
+        </w:rPr>
+        <w:t>5 story points.</w:t>
+      </w:r>
+    </w:p>
+    <w:p>
+      <w:pPr>
+        <w:spacing w:after="0" w:line="259" w:lineRule="auto"/>
+        <w:ind w:left="0" w:firstLine="0"/>
+      </w:pPr>
+    </w:p>
+    <w:p>
+      <w:pPr>
+        <w:spacing w:after="0" w:line="259" w:lineRule="auto"/>
+        <w:ind w:left="0" w:firstLine="0"/>
+      </w:pPr>
+    </w:p>
+    <w:p>
+      <w:pPr>
+        <w:spacing w:after="0" w:line="259" w:lineRule="auto"/>
+        <w:ind w:left="0" w:firstLine="0"/>
+      </w:pPr>
+    </w:p>
+    <w:p>
+      <w:pPr>
+        <w:spacing w:after="0" w:line="259" w:lineRule="auto"/>
+        <w:ind w:left="0" w:firstLine="0"/>
+      </w:pPr>
+    </w:p>
+    <w:p>
+      <w:pPr>
+        <w:spacing w:after="0" w:line="259" w:lineRule="auto"/>
+        <w:ind w:left="0" w:firstLine="0"/>
+      </w:pPr>
+    </w:p>
+    <w:p>
+      <w:pPr>
+        <w:spacing w:after="0" w:line="259" w:lineRule="auto"/>
+        <w:ind w:left="0" w:firstLine="0"/>
+      </w:pPr>
+    </w:p>
+    <w:p>
+      <w:pPr>
+        <w:spacing w:after="0" w:line="259" w:lineRule="auto"/>
+        <w:ind w:left="0" w:firstLine="0"/>
+      </w:pPr>
+    </w:p>
+    <w:p>
+      <w:pPr>
+        <w:spacing w:after="0" w:line="259" w:lineRule="auto"/>
+        <w:ind w:left="0" w:firstLine="0"/>
+      </w:pPr>
+    </w:p>
+    <w:p>
+      <w:pPr>
+        <w:spacing w:after="0" w:line="259" w:lineRule="auto"/>
+        <w:ind w:left="0" w:firstLine="0"/>
+      </w:pPr>
+    </w:p>
+    <w:p>
+      <w:pPr>
+        <w:spacing w:after="0" w:line="259" w:lineRule="auto"/>
+        <w:ind w:left="0" w:firstLine="0"/>
+      </w:pPr>
+    </w:p>
+    <w:p>
+      <w:pPr>
+        <w:spacing w:after="0" w:line="259" w:lineRule="auto"/>
+        <w:ind w:left="0" w:firstLine="0"/>
+      </w:pPr>
+    </w:p>
+    <w:p>
+      <w:pPr>
+        <w:spacing w:after="0" w:line="259" w:lineRule="auto"/>
+        <w:ind w:left="0" w:firstLine="0"/>
+      </w:pPr>
+    </w:p>
+    <w:p>
+      <w:pPr>
+        <w:spacing w:after="0" w:line="259" w:lineRule="auto"/>
+        <w:ind w:left="0" w:firstLine="0"/>
+      </w:pPr>
+    </w:p>
+    <w:p>
+      <w:pPr>
+        <w:spacing w:after="0" w:line="259" w:lineRule="auto"/>
+        <w:ind w:left="0" w:firstLine="0"/>
+      </w:pPr>
+    </w:p>
+    <w:p>
+      <w:pPr>
+        <w:spacing w:after="0" w:line="259" w:lineRule="auto"/>
+        <w:ind w:left="0" w:firstLine="0"/>
+      </w:pPr>
+    </w:p>
+    <w:p>
+      <w:pPr>
+        <w:spacing w:after="0" w:line="259" w:lineRule="auto"/>
+        <w:ind w:left="0" w:firstLine="0"/>
+      </w:pPr>
+    </w:p>
+    <w:p>
+      <w:pPr>
+        <w:spacing w:after="0" w:line="259" w:lineRule="auto"/>
+        <w:ind w:left="0" w:firstLine="0"/>
+      </w:pPr>
+    </w:p>
+    <w:p>
+      <w:pPr>
+        <w:spacing w:after="0" w:line="259" w:lineRule="auto"/>
+        <w:ind w:left="0" w:firstLine="0"/>
+      </w:pPr>
+    </w:p>
+    <w:p>
+      <w:pPr>
+        <w:spacing w:after="0" w:line="259" w:lineRule="auto"/>
+        <w:ind w:left="0" w:firstLine="0"/>
+      </w:pPr>
+    </w:p>
+    <w:p>
+      <w:pPr>
+        <w:spacing w:after="0" w:line="259" w:lineRule="auto"/>
+        <w:ind w:left="0" w:firstLine="0"/>
+      </w:pPr>
+    </w:p>
+    <w:p>
+      <w:pPr>
+        <w:spacing w:after="0" w:line="259" w:lineRule="auto"/>
+        <w:ind w:left="0" w:firstLine="0"/>
+      </w:pPr>
+    </w:p>
+    <w:p>
+      <w:pPr>
+        <w:spacing w:after="0" w:line="259" w:lineRule="auto"/>
+        <w:ind w:left="0" w:firstLine="0"/>
+      </w:pPr>
+    </w:p>
+    <w:p>
+      <w:pPr>
+        <w:spacing w:after="0" w:line="259" w:lineRule="auto"/>
+        <w:ind w:left="0" w:firstLine="0"/>
+      </w:pPr>
     </w:p>
     <w:p>
       <w:pPr>
         <w:pStyle w:val="Kop1"/>
         <w:ind w:left="439" w:hanging="454"/>
       </w:pPr>
-      <w:bookmarkStart w:id="11" w:name="_Toc23332"/>
+      <w:bookmarkStart w:id="12" w:name="_Toc23332"/>
       <w:r>
         <w:lastRenderedPageBreak/>
         <w:t>SYSTEEMARCHITECTUUR</w:t>
@@ -5350,18 +6002,18 @@
         </w:rPr>
         <w:t xml:space="preserve"> </w:t>
       </w:r>
-      <w:bookmarkEnd w:id="11"/>
+      <w:bookmarkEnd w:id="12"/>
     </w:p>
     <w:p>
       <w:pPr>
         <w:pStyle w:val="Kop2"/>
         <w:ind w:left="779" w:hanging="794"/>
       </w:pPr>
-      <w:bookmarkStart w:id="12" w:name="_Toc23333"/>
+      <w:bookmarkStart w:id="13" w:name="_Toc23333"/>
       <w:r>
         <w:t xml:space="preserve">High-level systeem model </w:t>
       </w:r>
-      <w:bookmarkEnd w:id="12"/>
+      <w:bookmarkEnd w:id="13"/>
     </w:p>
     <w:p>
       <w:pPr>
@@ -5534,7 +6186,7 @@
                           <pic:cNvPicPr/>
                         </pic:nvPicPr>
                         <pic:blipFill>
-                          <a:blip r:embed="rId12"/>
+                          <a:blip r:embed="rId13"/>
                           <a:stretch>
                             <a:fillRect/>
                           </a:stretch>
@@ -5555,7 +6207,7 @@
                           <pic:cNvPicPr/>
                         </pic:nvPicPr>
                         <pic:blipFill>
-                          <a:blip r:embed="rId13"/>
+                          <a:blip r:embed="rId14"/>
                           <a:stretch>
                             <a:fillRect/>
                           </a:stretch>
@@ -5576,7 +6228,7 @@
                           <pic:cNvPicPr/>
                         </pic:nvPicPr>
                         <pic:blipFill>
-                          <a:blip r:embed="rId14"/>
+                          <a:blip r:embed="rId15"/>
                           <a:stretch>
                             <a:fillRect/>
                           </a:stretch>
@@ -5597,7 +6249,7 @@
                           <pic:cNvPicPr/>
                         </pic:nvPicPr>
                         <pic:blipFill>
-                          <a:blip r:embed="rId15"/>
+                          <a:blip r:embed="rId16"/>
                           <a:stretch>
                             <a:fillRect/>
                           </a:stretch>
@@ -5618,7 +6270,7 @@
                           <pic:cNvPicPr/>
                         </pic:nvPicPr>
                         <pic:blipFill>
-                          <a:blip r:embed="rId16"/>
+                          <a:blip r:embed="rId17"/>
                           <a:stretch>
                             <a:fillRect/>
                           </a:stretch>
@@ -5639,7 +6291,7 @@
                           <pic:cNvPicPr/>
                         </pic:nvPicPr>
                         <pic:blipFill>
-                          <a:blip r:embed="rId17"/>
+                          <a:blip r:embed="rId18"/>
                           <a:stretch>
                             <a:fillRect/>
                           </a:stretch>
@@ -5660,7 +6312,7 @@
                           <pic:cNvPicPr/>
                         </pic:nvPicPr>
                         <pic:blipFill>
-                          <a:blip r:embed="rId18"/>
+                          <a:blip r:embed="rId19"/>
                           <a:stretch>
                             <a:fillRect/>
                           </a:stretch>
@@ -5700,25 +6352,25 @@
                   </v:textbox>
                 </v:rect>
                 <v:shape id="Picture 1040" o:spid="_x0000_s1037" type="#_x0000_t75" style="position:absolute;width:9723;height:3444;visibility:visible;mso-wrap-style:square" o:gfxdata="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">
-                  <v:imagedata r:id="rId19" o:title=""/>
+                  <v:imagedata r:id="rId20" o:title=""/>
                 </v:shape>
                 <v:shape id="Picture 1042" o:spid="_x0000_s1038" type="#_x0000_t75" style="position:absolute;left:45;top:3810;width:55535;height:8930;visibility:visible;mso-wrap-style:square" o:gfxdata="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">
-                  <v:imagedata r:id="rId20" o:title=""/>
+                  <v:imagedata r:id="rId21" o:title=""/>
                 </v:shape>
                 <v:shape id="Picture 1044" o:spid="_x0000_s1039" type="#_x0000_t75" style="position:absolute;left:45;top:12740;width:55535;height:8931;visibility:visible;mso-wrap-style:square" o:gfxdata="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">
-                  <v:imagedata r:id="rId21" o:title=""/>
+                  <v:imagedata r:id="rId22" o:title=""/>
                 </v:shape>
                 <v:shape id="Picture 1046" o:spid="_x0000_s1040" type="#_x0000_t75" style="position:absolute;left:45;top:21671;width:55535;height:8930;visibility:visible;mso-wrap-style:square" o:gfxdata="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">
-                  <v:imagedata r:id="rId22" o:title=""/>
+                  <v:imagedata r:id="rId23" o:title=""/>
                 </v:shape>
                 <v:shape id="Picture 1048" o:spid="_x0000_s1041" type="#_x0000_t75" style="position:absolute;left:45;top:30601;width:55535;height:8931;visibility:visible;mso-wrap-style:square" o:gfxdata="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">
-                  <v:imagedata r:id="rId23" o:title=""/>
+                  <v:imagedata r:id="rId24" o:title=""/>
                 </v:shape>
                 <v:shape id="Picture 1050" o:spid="_x0000_s1042" type="#_x0000_t75" style="position:absolute;left:45;top:39532;width:55535;height:4404;visibility:visible;mso-wrap-style:square" o:gfxdata="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">
-                  <v:imagedata r:id="rId24" o:title=""/>
+                  <v:imagedata r:id="rId25" o:title=""/>
                 </v:shape>
                 <v:shape id="Picture 1052" o:spid="_x0000_s1043" type="#_x0000_t75" style="position:absolute;left:11612;top:18562;width:1646;height:1737;visibility:visible;mso-wrap-style:square" o:gfxdata="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">
-                  <v:imagedata r:id="rId25" o:title=""/>
+                  <v:imagedata r:id="rId26" o:title=""/>
                 </v:shape>
                 <w10:anchorlock/>
               </v:group>
@@ -5755,9 +6407,6 @@
         </w:tabs>
         <w:spacing w:after="215" w:line="259" w:lineRule="auto"/>
         <w:ind w:left="-15" w:firstLine="0"/>
-        <w:rPr>
-          <w:lang w:val="en-GB"/>
-        </w:rPr>
       </w:pPr>
     </w:p>
     <w:p>
@@ -5767,9 +6416,6 @@
         </w:tabs>
         <w:spacing w:after="215" w:line="259" w:lineRule="auto"/>
         <w:ind w:left="-15" w:firstLine="0"/>
-        <w:rPr>
-          <w:lang w:val="en-GB"/>
-        </w:rPr>
       </w:pPr>
     </w:p>
     <w:p>
@@ -5865,11 +6511,9 @@
       <w:r>
         <w:t xml:space="preserve"> voor het </w:t>
       </w:r>
-      <w:proofErr w:type="spellStart"/>
-      <w:r>
-        <w:t>creeeren</w:t>
-      </w:r>
-      <w:proofErr w:type="spellEnd"/>
+      <w:r>
+        <w:t>creëren</w:t>
+      </w:r>
       <w:r>
         <w:t xml:space="preserve"> van interactieve kaarten. Leaflet is volledig geïntegreerd in de front-end als </w:t>
       </w:r>
@@ -5881,11 +6525,9 @@
       <w:r>
         <w:t xml:space="preserve"> Directive en bied ondersteuning aan voor verschillende bestaande </w:t>
       </w:r>
-      <w:proofErr w:type="spellStart"/>
-      <w:r>
-        <w:t>plugins</w:t>
-      </w:r>
-      <w:proofErr w:type="spellEnd"/>
+      <w:r>
+        <w:t>plug-ins</w:t>
+      </w:r>
       <w:r>
         <w:t xml:space="preserve"> zoals: live data, </w:t>
       </w:r>
@@ -6578,13 +7220,11 @@
     </w:p>
     <w:p>
       <w:pPr>
-        <w:ind w:left="-5" w:right="65"/>
-      </w:pPr>
-      <w:r>
-        <w:t>Om</w:t>
-      </w:r>
-      <w:r>
-        <w:t xml:space="preserve"> een drone te simuleren wordt er gebruik gemaakt van een </w:t>
+        <w:spacing w:after="24" w:line="259" w:lineRule="auto"/>
+        <w:ind w:left="0" w:firstLine="0"/>
+      </w:pPr>
+      <w:r>
+        <w:t xml:space="preserve">Om een drone te simuleren werd er eerst besloten om gebruikt te maken van een </w:t>
       </w:r>
       <w:proofErr w:type="spellStart"/>
       <w:r>
@@ -6592,7 +7232,7 @@
       </w:r>
       <w:proofErr w:type="spellEnd"/>
       <w:r>
-        <w:t xml:space="preserve"> drone geschreven in python. Deze </w:t>
+        <w:t xml:space="preserve">-drone die geschreven werd in python. Deze </w:t>
       </w:r>
       <w:proofErr w:type="spellStart"/>
       <w:r>
@@ -6600,7 +7240,21 @@
       </w:r>
       <w:proofErr w:type="spellEnd"/>
       <w:r>
-        <w:t xml:space="preserve"> is op dit moment slechts een testversie. De python </w:t>
+        <w:t xml:space="preserve"> vertoonde echter grote </w:t>
+      </w:r>
+      <w:proofErr w:type="spellStart"/>
+      <w:r>
+        <w:t>performatie</w:t>
+      </w:r>
+      <w:proofErr w:type="spellEnd"/>
+      <w:r>
+        <w:t>-problemen</w:t>
+      </w:r>
+      <w:r>
+        <w:t xml:space="preserve"> en was zeer complex</w:t>
+      </w:r>
+      <w:r>
+        <w:t xml:space="preserve">. Hierdoor werd er besloten om de python </w:t>
       </w:r>
       <w:proofErr w:type="spellStart"/>
       <w:r>
@@ -6608,31 +7262,13 @@
       </w:r>
       <w:proofErr w:type="spellEnd"/>
       <w:r>
-        <w:t xml:space="preserve"> drone wordt tijdelijk vervangen door een simpelere </w:t>
-      </w:r>
-      <w:proofErr w:type="spellStart"/>
-      <w:r>
-        <w:t>mockup</w:t>
-      </w:r>
-      <w:proofErr w:type="spellEnd"/>
-      <w:r>
-        <w:t xml:space="preserve"> in Node-RED omdat de python </w:t>
-      </w:r>
-      <w:proofErr w:type="spellStart"/>
-      <w:r>
-        <w:t>mockup</w:t>
-      </w:r>
-      <w:proofErr w:type="spellEnd"/>
-      <w:r>
-        <w:t xml:space="preserve"> drone door zijn complexiteit en slechtere </w:t>
-      </w:r>
-      <w:proofErr w:type="spellStart"/>
-      <w:r>
-        <w:t>performantie</w:t>
-      </w:r>
-      <w:proofErr w:type="spellEnd"/>
-      <w:r>
-        <w:t xml:space="preserve"> niet klaar is na sprint 2. De </w:t>
+        <w:t xml:space="preserve">-drone te vervangen </w:t>
+      </w:r>
+      <w:r>
+        <w:t xml:space="preserve">door een eenvoudigere versie in gemaakt in Node-RED. </w:t>
+      </w:r>
+      <w:r>
+        <w:t xml:space="preserve"> De </w:t>
       </w:r>
       <w:proofErr w:type="spellStart"/>
       <w:r>
@@ -6739,12 +7375,12 @@
         <w:pStyle w:val="Kop2"/>
         <w:ind w:left="779" w:hanging="794"/>
       </w:pPr>
-      <w:bookmarkStart w:id="13" w:name="_Toc23334"/>
+      <w:bookmarkStart w:id="14" w:name="_Toc23334"/>
       <w:r>
         <w:lastRenderedPageBreak/>
         <w:t xml:space="preserve">Klassendiagrammen </w:t>
       </w:r>
-      <w:bookmarkEnd w:id="13"/>
+      <w:bookmarkEnd w:id="14"/>
     </w:p>
     <w:p>
       <w:pPr>
@@ -6900,7 +7536,7 @@
                     <pic:cNvPicPr/>
                   </pic:nvPicPr>
                   <pic:blipFill>
-                    <a:blip r:embed="rId26"/>
+                    <a:blip r:embed="rId27"/>
                     <a:stretch>
                       <a:fillRect/>
                     </a:stretch>
@@ -7034,12 +7670,12 @@
         <w:pStyle w:val="Kop2"/>
         <w:ind w:left="779" w:hanging="794"/>
       </w:pPr>
-      <w:bookmarkStart w:id="14" w:name="_Toc23335"/>
+      <w:bookmarkStart w:id="15" w:name="_Toc23335"/>
       <w:r>
         <w:lastRenderedPageBreak/>
         <w:t xml:space="preserve">Sequentiediagrammen </w:t>
       </w:r>
-      <w:bookmarkEnd w:id="14"/>
+      <w:bookmarkEnd w:id="15"/>
     </w:p>
     <w:p>
       <w:pPr>
@@ -7115,7 +7751,7 @@
                           <pic:cNvPicPr/>
                         </pic:nvPicPr>
                         <pic:blipFill>
-                          <a:blip r:embed="rId27"/>
+                          <a:blip r:embed="rId28"/>
                           <a:stretch>
                             <a:fillRect/>
                           </a:stretch>
@@ -7136,7 +7772,7 @@
                           <pic:cNvPicPr/>
                         </pic:nvPicPr>
                         <pic:blipFill>
-                          <a:blip r:embed="rId28"/>
+                          <a:blip r:embed="rId29"/>
                           <a:stretch>
                             <a:fillRect/>
                           </a:stretch>
@@ -7157,7 +7793,7 @@
                           <pic:cNvPicPr/>
                         </pic:nvPicPr>
                         <pic:blipFill>
-                          <a:blip r:embed="rId29"/>
+                          <a:blip r:embed="rId30"/>
                           <a:stretch>
                             <a:fillRect/>
                           </a:stretch>
@@ -7178,7 +7814,7 @@
                           <pic:cNvPicPr/>
                         </pic:nvPicPr>
                         <pic:blipFill>
-                          <a:blip r:embed="rId30"/>
+                          <a:blip r:embed="rId31"/>
                           <a:stretch>
                             <a:fillRect/>
                           </a:stretch>
@@ -7199,7 +7835,7 @@
                           <pic:cNvPicPr/>
                         </pic:nvPicPr>
                         <pic:blipFill>
-                          <a:blip r:embed="rId31"/>
+                          <a:blip r:embed="rId32"/>
                           <a:stretch>
                             <a:fillRect/>
                           </a:stretch>
@@ -7220,7 +7856,7 @@
                           <pic:cNvPicPr/>
                         </pic:nvPicPr>
                         <pic:blipFill>
-                          <a:blip r:embed="rId32"/>
+                          <a:blip r:embed="rId33"/>
                           <a:stretch>
                             <a:fillRect/>
                           </a:stretch>
@@ -7245,22 +7881,22 @@
             <w:pict>
               <v:group id="Group 21772" style="width:267.48pt;height:642.72pt;mso-position-horizontal-relative:char;mso-position-vertical-relative:line" coordsize="33969,81625">
                 <v:shape id="Picture 1383" style="position:absolute;width:33969;height:17830;left:0;top:0;" filled="f">
-                  <v:imagedata r:id="rId33"/>
+                  <v:imagedata r:id="rId34"/>
                 </v:shape>
                 <v:shape id="Picture 1385" style="position:absolute;width:33969;height:17830;left:0;top:17830;" filled="f">
-                  <v:imagedata r:id="rId34"/>
+                  <v:imagedata r:id="rId35"/>
                 </v:shape>
                 <v:shape id="Picture 1387" style="position:absolute;width:33969;height:17830;left:0;top:35661;" filled="f">
-                  <v:imagedata r:id="rId35"/>
+                  <v:imagedata r:id="rId36"/>
                 </v:shape>
                 <v:shape id="Picture 1389" style="position:absolute;width:33969;height:17830;left:0;top:53492;" filled="f">
-                  <v:imagedata r:id="rId36"/>
+                  <v:imagedata r:id="rId37"/>
                 </v:shape>
                 <v:shape id="Picture 1391" style="position:absolute;width:33969;height:10287;left:0;top:71323;" filled="f">
-                  <v:imagedata r:id="rId37"/>
+                  <v:imagedata r:id="rId38"/>
                 </v:shape>
                 <v:shape id="Picture 1393" style="position:absolute;width:33969;height:15;left:0;top:81610;" filled="f">
-                  <v:imagedata r:id="rId38"/>
+                  <v:imagedata r:id="rId39"/>
                 </v:shape>
               </v:group>
             </w:pict>
@@ -7300,12 +7936,12 @@
         <w:spacing w:after="217"/>
         <w:ind w:left="779" w:hanging="794"/>
       </w:pPr>
-      <w:bookmarkStart w:id="15" w:name="_Toc23336"/>
+      <w:bookmarkStart w:id="16" w:name="_Toc23336"/>
       <w:r>
         <w:lastRenderedPageBreak/>
         <w:t xml:space="preserve">Databank </w:t>
       </w:r>
-      <w:bookmarkEnd w:id="15"/>
+      <w:bookmarkEnd w:id="16"/>
     </w:p>
     <w:p>
       <w:pPr>
@@ -7385,7 +8021,7 @@
         <w:spacing w:after="332"/>
         <w:ind w:left="439" w:hanging="454"/>
       </w:pPr>
-      <w:bookmarkStart w:id="16" w:name="_Toc23337"/>
+      <w:bookmarkStart w:id="17" w:name="_Toc23337"/>
       <w:r>
         <w:lastRenderedPageBreak/>
         <w:t>TESTPLAN</w:t>
@@ -7396,7 +8032,7 @@
         </w:rPr>
         <w:t xml:space="preserve"> </w:t>
       </w:r>
-      <w:bookmarkEnd w:id="16"/>
+      <w:bookmarkEnd w:id="17"/>
     </w:p>
     <w:p>
       <w:pPr>
@@ -7420,11 +8056,11 @@
         <w:pStyle w:val="Kop2"/>
         <w:ind w:left="779" w:hanging="794"/>
       </w:pPr>
-      <w:bookmarkStart w:id="17" w:name="_Toc23338"/>
+      <w:bookmarkStart w:id="18" w:name="_Toc23338"/>
       <w:r>
         <w:t xml:space="preserve">Unit testen </w:t>
       </w:r>
-      <w:bookmarkEnd w:id="17"/>
+      <w:bookmarkEnd w:id="18"/>
     </w:p>
     <w:p>
       <w:pPr>
@@ -7480,11 +8116,11 @@
         <w:pStyle w:val="Kop2"/>
         <w:ind w:left="779" w:hanging="794"/>
       </w:pPr>
-      <w:bookmarkStart w:id="18" w:name="_Toc23339"/>
+      <w:bookmarkStart w:id="19" w:name="_Toc23339"/>
       <w:r>
         <w:t xml:space="preserve">Invoercontrole </w:t>
       </w:r>
-      <w:bookmarkEnd w:id="18"/>
+      <w:bookmarkEnd w:id="19"/>
     </w:p>
     <w:p>
       <w:pPr>
@@ -7496,8 +8132,6 @@
       <w:r>
         <w:t>verklarende</w:t>
       </w:r>
-      <w:bookmarkStart w:id="19" w:name="_GoBack"/>
-      <w:bookmarkEnd w:id="19"/>
       <w:r>
         <w:t xml:space="preserve"> foutboodschap op het scherm getoond. </w:t>
       </w:r>
@@ -7526,25 +8160,225 @@
     </w:p>
     <w:p>
       <w:pPr>
+        <w:pStyle w:val="Kop2"/>
+        <w:ind w:left="779" w:hanging="794"/>
+      </w:pPr>
+      <w:proofErr w:type="spellStart"/>
+      <w:r>
+        <w:t>Performantie</w:t>
+      </w:r>
+      <w:proofErr w:type="spellEnd"/>
+    </w:p>
+    <w:p>
+      <w:r>
+        <w:t xml:space="preserve">Tijdens het ontwikkelen van de applicatie werd er veel aandacht besteed aan de </w:t>
+      </w:r>
+      <w:proofErr w:type="spellStart"/>
+      <w:r>
+        <w:t>performantie</w:t>
+      </w:r>
+      <w:proofErr w:type="spellEnd"/>
+      <w:r>
+        <w:t xml:space="preserve"> en de schaalbaarheid van de applicatie. De data werd opgeslagen in een </w:t>
+      </w:r>
+      <w:proofErr w:type="spellStart"/>
+      <w:r>
+        <w:t>MongoDB</w:t>
+      </w:r>
+      <w:proofErr w:type="spellEnd"/>
+      <w:r>
+        <w:t xml:space="preserve">-database. Dit is een No-SQL database, het voordeel van dit soort database is dat deze instaat is om te werken met een gigantische hoeveelheid data. </w:t>
+      </w:r>
+      <w:r>
+        <w:t xml:space="preserve"> </w:t>
+      </w:r>
+    </w:p>
+    <w:p>
+      <w:r>
+        <w:t>…………</w:t>
+      </w:r>
+    </w:p>
+    <w:p>
+      <w:pPr>
+        <w:pStyle w:val="Kop2"/>
+        <w:ind w:left="779" w:hanging="794"/>
+      </w:pPr>
+      <w:r>
+        <w:t>Beveiliging</w:t>
+      </w:r>
+    </w:p>
+    <w:p>
+      <w:r>
+        <w:t xml:space="preserve">Om een eerste vorm van beveiliging te implementeren werden er verschillende soorten gebruikers gedefinieerd namelijk de beheerder en de gebruiker. De gebruiker kan de drone data bekijken, sensoren aan- en uitschakelen, grafieken bekijken, vliegroute tekenen en de drone besturen. De beheerder heeft alle rechten van de gebruiker, maar is ook in staat om de drone te configureren en de kaart aan te passen. </w:t>
+      </w:r>
+    </w:p>
+    <w:p/>
+    <w:p>
+      <w:r>
+        <w:t xml:space="preserve">Om onderscheid te maken tussen de beheerder en gebruiker wordt er gebruik gemaakt van authenticatie. Bij het registreren van een nieuwe persoon moet er opgegeven worden of deze persoon een nieuwe gebruiker of een nieuwe beheerder voorstelt. </w:t>
+      </w:r>
+    </w:p>
+    <w:p>
+      <w:pPr>
         <w:spacing w:after="0" w:line="259" w:lineRule="auto"/>
         <w:ind w:left="0" w:firstLine="0"/>
       </w:pPr>
-      <w:r>
-        <w:t xml:space="preserve"> </w:t>
-      </w:r>
-      <w:r>
-        <w:tab/>
-      </w:r>
-      <w:r>
-        <w:rPr>
-          <w:color w:val="1E64C8"/>
-          <w:sz w:val="32"/>
-        </w:rPr>
-        <w:t xml:space="preserve"> </w:t>
-      </w:r>
-      <w:r>
-        <w:br w:type="page"/>
-      </w:r>
+    </w:p>
+    <w:p>
+      <w:pPr>
+        <w:spacing w:after="0" w:line="259" w:lineRule="auto"/>
+        <w:ind w:left="0" w:firstLine="0"/>
+      </w:pPr>
+    </w:p>
+    <w:p>
+      <w:pPr>
+        <w:spacing w:after="0" w:line="259" w:lineRule="auto"/>
+        <w:ind w:left="0" w:firstLine="0"/>
+      </w:pPr>
+    </w:p>
+    <w:p>
+      <w:pPr>
+        <w:spacing w:after="0" w:line="259" w:lineRule="auto"/>
+        <w:ind w:left="0" w:firstLine="0"/>
+      </w:pPr>
+    </w:p>
+    <w:p>
+      <w:pPr>
+        <w:spacing w:after="0" w:line="259" w:lineRule="auto"/>
+        <w:ind w:left="0" w:firstLine="0"/>
+      </w:pPr>
+    </w:p>
+    <w:p>
+      <w:pPr>
+        <w:spacing w:after="0" w:line="259" w:lineRule="auto"/>
+        <w:ind w:left="0" w:firstLine="0"/>
+      </w:pPr>
+    </w:p>
+    <w:p>
+      <w:pPr>
+        <w:spacing w:after="0" w:line="259" w:lineRule="auto"/>
+        <w:ind w:left="0" w:firstLine="0"/>
+      </w:pPr>
+    </w:p>
+    <w:p>
+      <w:pPr>
+        <w:spacing w:after="0" w:line="259" w:lineRule="auto"/>
+        <w:ind w:left="0" w:firstLine="0"/>
+      </w:pPr>
+    </w:p>
+    <w:p>
+      <w:pPr>
+        <w:spacing w:after="0" w:line="259" w:lineRule="auto"/>
+        <w:ind w:left="0" w:firstLine="0"/>
+      </w:pPr>
+    </w:p>
+    <w:p>
+      <w:pPr>
+        <w:spacing w:after="0" w:line="259" w:lineRule="auto"/>
+        <w:ind w:left="0" w:firstLine="0"/>
+      </w:pPr>
+    </w:p>
+    <w:p>
+      <w:pPr>
+        <w:spacing w:after="0" w:line="259" w:lineRule="auto"/>
+        <w:ind w:left="0" w:firstLine="0"/>
+      </w:pPr>
+    </w:p>
+    <w:p>
+      <w:pPr>
+        <w:spacing w:after="0" w:line="259" w:lineRule="auto"/>
+        <w:ind w:left="0" w:firstLine="0"/>
+      </w:pPr>
+    </w:p>
+    <w:p>
+      <w:pPr>
+        <w:spacing w:after="0" w:line="259" w:lineRule="auto"/>
+        <w:ind w:left="0" w:firstLine="0"/>
+      </w:pPr>
+    </w:p>
+    <w:p>
+      <w:pPr>
+        <w:spacing w:after="0" w:line="259" w:lineRule="auto"/>
+        <w:ind w:left="0" w:firstLine="0"/>
+      </w:pPr>
+    </w:p>
+    <w:p>
+      <w:pPr>
+        <w:spacing w:after="0" w:line="259" w:lineRule="auto"/>
+        <w:ind w:left="0" w:firstLine="0"/>
+      </w:pPr>
+    </w:p>
+    <w:p>
+      <w:pPr>
+        <w:spacing w:after="0" w:line="259" w:lineRule="auto"/>
+        <w:ind w:left="0" w:firstLine="0"/>
+      </w:pPr>
+    </w:p>
+    <w:p>
+      <w:pPr>
+        <w:spacing w:after="0" w:line="259" w:lineRule="auto"/>
+        <w:ind w:left="0" w:firstLine="0"/>
+      </w:pPr>
+    </w:p>
+    <w:p>
+      <w:pPr>
+        <w:spacing w:after="0" w:line="259" w:lineRule="auto"/>
+        <w:ind w:left="0" w:firstLine="0"/>
+      </w:pPr>
+    </w:p>
+    <w:p>
+      <w:pPr>
+        <w:spacing w:after="0" w:line="259" w:lineRule="auto"/>
+        <w:ind w:left="0" w:firstLine="0"/>
+      </w:pPr>
+    </w:p>
+    <w:p>
+      <w:pPr>
+        <w:spacing w:after="0" w:line="259" w:lineRule="auto"/>
+        <w:ind w:left="0" w:firstLine="0"/>
+      </w:pPr>
+    </w:p>
+    <w:p>
+      <w:pPr>
+        <w:spacing w:after="0" w:line="259" w:lineRule="auto"/>
+        <w:ind w:left="0" w:firstLine="0"/>
+      </w:pPr>
+    </w:p>
+    <w:p>
+      <w:pPr>
+        <w:spacing w:after="0" w:line="259" w:lineRule="auto"/>
+        <w:ind w:left="0" w:firstLine="0"/>
+      </w:pPr>
+    </w:p>
+    <w:p>
+      <w:pPr>
+        <w:spacing w:after="0" w:line="259" w:lineRule="auto"/>
+        <w:ind w:left="0" w:firstLine="0"/>
+      </w:pPr>
+    </w:p>
+    <w:p>
+      <w:pPr>
+        <w:spacing w:after="0" w:line="259" w:lineRule="auto"/>
+        <w:ind w:left="0" w:firstLine="0"/>
+      </w:pPr>
+    </w:p>
+    <w:p>
+      <w:pPr>
+        <w:spacing w:after="0" w:line="259" w:lineRule="auto"/>
+        <w:ind w:left="0" w:firstLine="0"/>
+      </w:pPr>
+    </w:p>
+    <w:p>
+      <w:pPr>
+        <w:spacing w:after="0" w:line="259" w:lineRule="auto"/>
+        <w:ind w:left="0" w:firstLine="0"/>
+      </w:pPr>
+    </w:p>
+    <w:p>
+      <w:pPr>
+        <w:spacing w:after="0" w:line="259" w:lineRule="auto"/>
+        <w:ind w:left="0" w:firstLine="0"/>
+      </w:pPr>
     </w:p>
     <w:p>
       <w:pPr>
@@ -8318,11 +9152,24 @@
     </w:p>
     <w:p>
       <w:pPr>
+        <w:spacing w:after="143" w:line="259" w:lineRule="auto"/>
+        <w:ind w:left="0" w:firstLine="0"/>
+      </w:pPr>
+    </w:p>
+    <w:p>
+      <w:pPr>
+        <w:spacing w:after="143" w:line="259" w:lineRule="auto"/>
+        <w:ind w:left="0" w:firstLine="0"/>
+      </w:pPr>
+    </w:p>
+    <w:p>
+      <w:pPr>
         <w:pStyle w:val="Kop2"/>
         <w:ind w:left="779" w:hanging="794"/>
       </w:pPr>
       <w:bookmarkStart w:id="23" w:name="_Toc23343"/>
       <w:r>
+        <w:lastRenderedPageBreak/>
         <w:t xml:space="preserve">Gebruikershandleiding </w:t>
       </w:r>
       <w:bookmarkEnd w:id="23"/>
@@ -8332,11 +9179,7 @@
         <w:ind w:left="-5" w:right="65"/>
       </w:pPr>
       <w:r>
-        <w:t xml:space="preserve">Vooraleer een gebruiker de webapplicatie kan gebruiken, moet deze zich registreren of inloggen met een geregistreerd account. Indien de webapplicatie lokaal wordt gebruikt, is men vrij om zelf een account aan te maken. Indien men de webapplicatie via de </w:t>
-      </w:r>
-      <w:r>
-        <w:lastRenderedPageBreak/>
-        <w:t xml:space="preserve">projectwebsite raadpleegt, dient men in te loggen via het </w:t>
+        <w:t xml:space="preserve">Vooraleer een gebruiker de webapplicatie kan gebruiken, moet deze zich registreren of inloggen met een geregistreerd account. Indien de webapplicatie lokaal wordt gebruikt, is men vrij om zelf een account aan te maken. Indien men de webapplicatie via de projectwebsite raadpleegt, dient men in te loggen via het </w:t>
       </w:r>
       <w:proofErr w:type="spellStart"/>
       <w:r>
@@ -8366,7 +9209,10 @@
       </w:r>
       <w:proofErr w:type="spellStart"/>
       <w:r>
-        <w:t>Roeliewoelie</w:t>
+        <w:t>r</w:t>
+      </w:r>
+      <w:r>
+        <w:t>oeliewoelie</w:t>
       </w:r>
       <w:proofErr w:type="spellEnd"/>
       <w:r>
@@ -8562,9 +9408,13 @@
         <w:pStyle w:val="Kop1"/>
         <w:spacing w:after="479"/>
         <w:ind w:left="439" w:hanging="454"/>
+        <w:rPr>
+          <w:u w:val="none" w:color="000000"/>
+        </w:rPr>
       </w:pPr>
       <w:bookmarkStart w:id="24" w:name="_Toc23344"/>
       <w:r>
+        <w:lastRenderedPageBreak/>
         <w:t>BESLUIT (SPRINT 3)</w:t>
       </w:r>
       <w:r>
@@ -8577,115 +9427,96 @@
     </w:p>
     <w:p>
       <w:pPr>
+        <w:ind w:left="0" w:right="65" w:firstLine="0"/>
+      </w:pPr>
+      <w:r>
+        <w:t xml:space="preserve">Dit project was in opdracht van het </w:t>
+      </w:r>
+      <w:proofErr w:type="spellStart"/>
+      <w:r>
+        <w:t>IDLab</w:t>
+      </w:r>
+      <w:proofErr w:type="spellEnd"/>
+      <w:r>
+        <w:t xml:space="preserve"> - Universiteit Gent. Hun doel was om het inventariseren van een magazijn te automatiseren met behulp van drones, aangezien dit goedkoper en veiliger is. De drones zouden zelfstandig de aanwezige producten in het magazijn kunnen scannen. De onderzoekers van het </w:t>
+      </w:r>
+      <w:proofErr w:type="spellStart"/>
+      <w:r>
+        <w:t>IDLab</w:t>
+      </w:r>
+      <w:proofErr w:type="spellEnd"/>
+      <w:r>
+        <w:t xml:space="preserve"> moesten </w:t>
+      </w:r>
+      <w:r>
+        <w:t xml:space="preserve">echter de coördinaten waar de drone naar toe moest vliegen telkens manueel instellen. </w:t>
+      </w:r>
+    </w:p>
+    <w:p>
+      <w:pPr>
+        <w:ind w:left="0" w:right="65" w:firstLine="0"/>
+      </w:pPr>
+    </w:p>
+    <w:p>
+      <w:pPr>
+        <w:ind w:left="0" w:right="65" w:firstLine="0"/>
+      </w:pPr>
+      <w:r>
+        <w:t xml:space="preserve">Tijdens dit project werd er een </w:t>
+      </w:r>
+      <w:proofErr w:type="spellStart"/>
+      <w:r>
+        <w:t>webinterface</w:t>
+      </w:r>
+      <w:proofErr w:type="spellEnd"/>
+      <w:r>
+        <w:t xml:space="preserve"> </w:t>
+      </w:r>
+      <w:r>
+        <w:t xml:space="preserve">gecreëerd </w:t>
+      </w:r>
+      <w:r>
+        <w:t>waarmee de producten die de drone moet scannen gemakkelijk aangeduid kunnen worden en waarmee de drone gemonitord kan worden tijdens zijn vlucht.</w:t>
+      </w:r>
+      <w:r>
+        <w:t xml:space="preserve"> Er kan eenvoudig een pad getekend worden. Dit pad wordt dan gevalideerd. Indien dit pad onmogelijk zou geacht worden dan krijgt de gebruiker een waarschuwing, maar hij heeft nog steeds de optie om het pad te laten uitvoeren. </w:t>
+      </w:r>
+    </w:p>
+    <w:p>
+      <w:pPr>
+        <w:ind w:left="0" w:right="65" w:firstLine="0"/>
+      </w:pPr>
+    </w:p>
+    <w:p>
+      <w:pPr>
+        <w:ind w:left="0" w:right="65" w:firstLine="0"/>
+      </w:pPr>
+      <w:r>
+        <w:t xml:space="preserve"> De inhoud van het magazijn, die opgeslagen word</w:t>
+      </w:r>
+      <w:r>
+        <w:t>t</w:t>
+      </w:r>
+      <w:r>
+        <w:t xml:space="preserve"> in de database, moet ook eenvoudig weergegeven kunnen worden.  </w:t>
+      </w:r>
+    </w:p>
+    <w:p>
+      <w:pPr>
+        <w:spacing w:after="24" w:line="259" w:lineRule="auto"/>
+        <w:ind w:left="0" w:firstLine="0"/>
+      </w:pPr>
+    </w:p>
+    <w:p>
+      <w:pPr>
         <w:spacing w:after="0" w:line="259" w:lineRule="auto"/>
         <w:ind w:left="0" w:firstLine="0"/>
       </w:pPr>
       <w:r>
         <w:t xml:space="preserve">  </w:t>
       </w:r>
-      <w:r>
-        <w:tab/>
-      </w:r>
-      <w:r>
-        <w:rPr>
-          <w:color w:val="1E64C8"/>
-          <w:sz w:val="32"/>
-        </w:rPr>
-        <w:t xml:space="preserve"> </w:t>
-      </w:r>
-      <w:r>
-        <w:br w:type="page"/>
-      </w:r>
-    </w:p>
-    <w:p>
-      <w:pPr>
-        <w:pStyle w:val="Kop1"/>
-        <w:numPr>
-          <w:ilvl w:val="0"/>
-          <w:numId w:val="0"/>
-        </w:numPr>
-        <w:spacing w:after="365"/>
-        <w:ind w:left="-5"/>
-      </w:pPr>
-      <w:bookmarkStart w:id="25" w:name="_Toc23345"/>
-      <w:r>
-        <w:lastRenderedPageBreak/>
-        <w:t>BIJLAGEN</w:t>
-      </w:r>
-      <w:r>
-        <w:rPr>
-          <w:u w:val="none" w:color="000000"/>
-        </w:rPr>
-        <w:t xml:space="preserve"> </w:t>
-      </w:r>
+      <w:bookmarkStart w:id="25" w:name="_GoBack"/>
       <w:bookmarkEnd w:id="25"/>
-    </w:p>
-    <w:p>
-      <w:pPr>
-        <w:tabs>
-          <w:tab w:val="center" w:pos="2242"/>
-        </w:tabs>
-        <w:spacing w:after="0" w:line="259" w:lineRule="auto"/>
-        <w:ind w:left="-15" w:firstLine="0"/>
-      </w:pPr>
-      <w:r>
-        <w:t xml:space="preserve">1. </w:t>
-      </w:r>
-      <w:r>
-        <w:tab/>
-      </w:r>
-      <w:r>
-        <w:rPr>
-          <w:color w:val="808080"/>
-        </w:rPr>
-        <w:t>&lt; datum - {</w:t>
-      </w:r>
-      <w:proofErr w:type="spellStart"/>
-      <w:r>
-        <w:rPr>
-          <w:color w:val="808080"/>
-        </w:rPr>
-        <w:t>dd</w:t>
-      </w:r>
-      <w:proofErr w:type="spellEnd"/>
-      <w:r>
-        <w:rPr>
-          <w:color w:val="808080"/>
-        </w:rPr>
-        <w:t>-mm-</w:t>
-      </w:r>
-      <w:proofErr w:type="spellStart"/>
-      <w:r>
-        <w:rPr>
-          <w:color w:val="808080"/>
-        </w:rPr>
-        <w:t>jj</w:t>
-      </w:r>
-      <w:proofErr w:type="spellEnd"/>
-      <w:r>
-        <w:rPr>
-          <w:color w:val="808080"/>
-        </w:rPr>
-        <w:t>} &gt;</w:t>
-      </w:r>
-      <w:r>
-        <w:t xml:space="preserve"> :  </w:t>
-      </w:r>
-      <w:r>
-        <w:rPr>
-          <w:color w:val="808080"/>
-        </w:rPr>
-        <w:t>&lt; titel &gt;</w:t>
-      </w:r>
-      <w:r>
-        <w:t xml:space="preserve">  </w:t>
-      </w:r>
-    </w:p>
-    <w:p>
-      <w:pPr>
-        <w:spacing w:after="0" w:line="259" w:lineRule="auto"/>
-        <w:ind w:left="566" w:firstLine="0"/>
-      </w:pPr>
       <w:r>
         <w:t xml:space="preserve"> </w:t>
       </w:r>
@@ -8701,7 +9532,6 @@
           <w:numId w:val="0"/>
         </w:numPr>
         <w:spacing w:after="334"/>
-        <w:ind w:left="-5"/>
       </w:pPr>
       <w:bookmarkStart w:id="26" w:name="_Toc23346"/>
       <w:r>
@@ -8763,9 +9593,9 @@
       </w:r>
     </w:p>
     <w:sectPr>
-      <w:footerReference w:type="even" r:id="rId39"/>
-      <w:footerReference w:type="default" r:id="rId40"/>
-      <w:footerReference w:type="first" r:id="rId41"/>
+      <w:footerReference w:type="even" r:id="rId40"/>
+      <w:footerReference w:type="default" r:id="rId41"/>
+      <w:footerReference w:type="first" r:id="rId42"/>
       <w:pgSz w:w="11906" w:h="16838"/>
       <w:pgMar w:top="984" w:right="1615" w:bottom="1648" w:left="1202" w:header="708" w:footer="708" w:gutter="0"/>
       <w:cols w:space="708"/>
@@ -9147,7 +9977,7 @@
         <w:sz w:val="16"/>
       </w:rPr>
       <w:tab/>
-      <w:t xml:space="preserve">25/04/2019 </w:t>
+      <w:t xml:space="preserve">20/05/2019 </w:t>
     </w:r>
     <w:r>
       <w:rPr>
@@ -9495,6 +10325,130 @@
     </w:lvl>
   </w:abstractNum>
   <w:abstractNum w:abstractNumId="1" w15:restartNumberingAfterBreak="0">
+    <w:nsid w:val="075272FE"/>
+    <w:multiLevelType w:val="hybridMultilevel"/>
+    <w:tmpl w:val="C7B899F2"/>
+    <w:lvl w:ilvl="0" w:tplc="DC3A4578">
+      <w:start w:val="1"/>
+      <w:numFmt w:val="bullet"/>
+      <w:lvlText w:val="•"/>
+      <w:lvlJc w:val="left"/>
+      <w:pPr>
+        <w:ind w:left="768" w:hanging="360"/>
+      </w:pPr>
+      <w:rPr>
+        <w:rFonts w:ascii="Times New Roman" w:eastAsia="Times New Roman" w:hAnsi="Times New Roman" w:cs="Times New Roman" w:hint="default"/>
+        <w:b w:val="0"/>
+        <w:i w:val="0"/>
+        <w:strike w:val="0"/>
+        <w:dstrike w:val="0"/>
+        <w:color w:val="000000"/>
+        <w:sz w:val="24"/>
+        <w:szCs w:val="24"/>
+        <w:u w:val="none" w:color="000000"/>
+        <w:bdr w:val="none" w:sz="0" w:space="0" w:color="auto"/>
+        <w:shd w:val="clear" w:color="auto" w:fill="auto"/>
+        <w:vertAlign w:val="baseline"/>
+      </w:rPr>
+    </w:lvl>
+    <w:lvl w:ilvl="1" w:tplc="08130003" w:tentative="1">
+      <w:start w:val="1"/>
+      <w:numFmt w:val="bullet"/>
+      <w:lvlText w:val="o"/>
+      <w:lvlJc w:val="left"/>
+      <w:pPr>
+        <w:ind w:left="1488" w:hanging="360"/>
+      </w:pPr>
+      <w:rPr>
+        <w:rFonts w:ascii="Courier New" w:hAnsi="Courier New" w:cs="Courier New" w:hint="default"/>
+      </w:rPr>
+    </w:lvl>
+    <w:lvl w:ilvl="2" w:tplc="08130005" w:tentative="1">
+      <w:start w:val="1"/>
+      <w:numFmt w:val="bullet"/>
+      <w:lvlText w:val=""/>
+      <w:lvlJc w:val="left"/>
+      <w:pPr>
+        <w:ind w:left="2208" w:hanging="360"/>
+      </w:pPr>
+      <w:rPr>
+        <w:rFonts w:ascii="Wingdings" w:hAnsi="Wingdings" w:hint="default"/>
+      </w:rPr>
+    </w:lvl>
+    <w:lvl w:ilvl="3" w:tplc="08130001" w:tentative="1">
+      <w:start w:val="1"/>
+      <w:numFmt w:val="bullet"/>
+      <w:lvlText w:val=""/>
+      <w:lvlJc w:val="left"/>
+      <w:pPr>
+        <w:ind w:left="2928" w:hanging="360"/>
+      </w:pPr>
+      <w:rPr>
+        <w:rFonts w:ascii="Symbol" w:hAnsi="Symbol" w:hint="default"/>
+      </w:rPr>
+    </w:lvl>
+    <w:lvl w:ilvl="4" w:tplc="08130003" w:tentative="1">
+      <w:start w:val="1"/>
+      <w:numFmt w:val="bullet"/>
+      <w:lvlText w:val="o"/>
+      <w:lvlJc w:val="left"/>
+      <w:pPr>
+        <w:ind w:left="3648" w:hanging="360"/>
+      </w:pPr>
+      <w:rPr>
+        <w:rFonts w:ascii="Courier New" w:hAnsi="Courier New" w:cs="Courier New" w:hint="default"/>
+      </w:rPr>
+    </w:lvl>
+    <w:lvl w:ilvl="5" w:tplc="08130005" w:tentative="1">
+      <w:start w:val="1"/>
+      <w:numFmt w:val="bullet"/>
+      <w:lvlText w:val=""/>
+      <w:lvlJc w:val="left"/>
+      <w:pPr>
+        <w:ind w:left="4368" w:hanging="360"/>
+      </w:pPr>
+      <w:rPr>
+        <w:rFonts w:ascii="Wingdings" w:hAnsi="Wingdings" w:hint="default"/>
+      </w:rPr>
+    </w:lvl>
+    <w:lvl w:ilvl="6" w:tplc="08130001" w:tentative="1">
+      <w:start w:val="1"/>
+      <w:numFmt w:val="bullet"/>
+      <w:lvlText w:val=""/>
+      <w:lvlJc w:val="left"/>
+      <w:pPr>
+        <w:ind w:left="5088" w:hanging="360"/>
+      </w:pPr>
+      <w:rPr>
+        <w:rFonts w:ascii="Symbol" w:hAnsi="Symbol" w:hint="default"/>
+      </w:rPr>
+    </w:lvl>
+    <w:lvl w:ilvl="7" w:tplc="08130003" w:tentative="1">
+      <w:start w:val="1"/>
+      <w:numFmt w:val="bullet"/>
+      <w:lvlText w:val="o"/>
+      <w:lvlJc w:val="left"/>
+      <w:pPr>
+        <w:ind w:left="5808" w:hanging="360"/>
+      </w:pPr>
+      <w:rPr>
+        <w:rFonts w:ascii="Courier New" w:hAnsi="Courier New" w:cs="Courier New" w:hint="default"/>
+      </w:rPr>
+    </w:lvl>
+    <w:lvl w:ilvl="8" w:tplc="08130005" w:tentative="1">
+      <w:start w:val="1"/>
+      <w:numFmt w:val="bullet"/>
+      <w:lvlText w:val=""/>
+      <w:lvlJc w:val="left"/>
+      <w:pPr>
+        <w:ind w:left="6528" w:hanging="360"/>
+      </w:pPr>
+      <w:rPr>
+        <w:rFonts w:ascii="Wingdings" w:hAnsi="Wingdings" w:hint="default"/>
+      </w:rPr>
+    </w:lvl>
+  </w:abstractNum>
+  <w:abstractNum w:abstractNumId="2" w15:restartNumberingAfterBreak="0">
     <w:nsid w:val="0B794BFB"/>
     <w:multiLevelType w:val="hybridMultilevel"/>
     <w:tmpl w:val="3D1A9130"/>
@@ -9706,7 +10660,7 @@
       </w:rPr>
     </w:lvl>
   </w:abstractNum>
-  <w:abstractNum w:abstractNumId="2" w15:restartNumberingAfterBreak="0">
+  <w:abstractNum w:abstractNumId="3" w15:restartNumberingAfterBreak="0">
     <w:nsid w:val="19050453"/>
     <w:multiLevelType w:val="multilevel"/>
     <w:tmpl w:val="21AC3594"/>
@@ -9920,7 +10874,7 @@
       </w:rPr>
     </w:lvl>
   </w:abstractNum>
-  <w:abstractNum w:abstractNumId="3" w15:restartNumberingAfterBreak="0">
+  <w:abstractNum w:abstractNumId="4" w15:restartNumberingAfterBreak="0">
     <w:nsid w:val="323A1F12"/>
     <w:multiLevelType w:val="hybridMultilevel"/>
     <w:tmpl w:val="42760F52"/>
@@ -10133,7 +11087,7 @@
       </w:rPr>
     </w:lvl>
   </w:abstractNum>
-  <w:abstractNum w:abstractNumId="4" w15:restartNumberingAfterBreak="0">
+  <w:abstractNum w:abstractNumId="5" w15:restartNumberingAfterBreak="0">
     <w:nsid w:val="34A26DEC"/>
     <w:multiLevelType w:val="hybridMultilevel"/>
     <w:tmpl w:val="99CCD0C2"/>
@@ -10346,7 +11300,7 @@
       </w:rPr>
     </w:lvl>
   </w:abstractNum>
-  <w:abstractNum w:abstractNumId="5" w15:restartNumberingAfterBreak="0">
+  <w:abstractNum w:abstractNumId="6" w15:restartNumberingAfterBreak="0">
     <w:nsid w:val="3DD25F45"/>
     <w:multiLevelType w:val="hybridMultilevel"/>
     <w:tmpl w:val="546ACC7C"/>
@@ -10558,7 +11512,7 @@
       </w:rPr>
     </w:lvl>
   </w:abstractNum>
-  <w:abstractNum w:abstractNumId="6" w15:restartNumberingAfterBreak="0">
+  <w:abstractNum w:abstractNumId="7" w15:restartNumberingAfterBreak="0">
     <w:nsid w:val="49EC2A48"/>
     <w:multiLevelType w:val="hybridMultilevel"/>
     <w:tmpl w:val="697E8510"/>
@@ -10771,7 +11725,7 @@
       </w:rPr>
     </w:lvl>
   </w:abstractNum>
-  <w:abstractNum w:abstractNumId="7" w15:restartNumberingAfterBreak="0">
+  <w:abstractNum w:abstractNumId="8" w15:restartNumberingAfterBreak="0">
     <w:nsid w:val="7CF2310F"/>
     <w:multiLevelType w:val="hybridMultilevel"/>
     <w:tmpl w:val="86FAB874"/>
@@ -10987,25 +11941,28 @@
     <w:abstractNumId w:val="0"/>
   </w:num>
   <w:num w:numId="2">
+    <w:abstractNumId w:val="4"/>
+  </w:num>
+  <w:num w:numId="3">
+    <w:abstractNumId w:val="5"/>
+  </w:num>
+  <w:num w:numId="4">
+    <w:abstractNumId w:val="7"/>
+  </w:num>
+  <w:num w:numId="5">
+    <w:abstractNumId w:val="6"/>
+  </w:num>
+  <w:num w:numId="6">
+    <w:abstractNumId w:val="8"/>
+  </w:num>
+  <w:num w:numId="7">
+    <w:abstractNumId w:val="2"/>
+  </w:num>
+  <w:num w:numId="8">
     <w:abstractNumId w:val="3"/>
   </w:num>
-  <w:num w:numId="3">
-    <w:abstractNumId w:val="4"/>
-  </w:num>
-  <w:num w:numId="4">
-    <w:abstractNumId w:val="6"/>
-  </w:num>
-  <w:num w:numId="5">
-    <w:abstractNumId w:val="5"/>
-  </w:num>
-  <w:num w:numId="6">
-    <w:abstractNumId w:val="7"/>
-  </w:num>
-  <w:num w:numId="7">
+  <w:num w:numId="9">
     <w:abstractNumId w:val="1"/>
-  </w:num>
-  <w:num w:numId="8">
-    <w:abstractNumId w:val="2"/>
   </w:num>
 </w:numbering>
 </file>
@@ -11598,6 +12555,44 @@
       <w:szCs w:val="18"/>
     </w:rPr>
   </w:style>
+  <w:style w:type="paragraph" w:styleId="Koptekst">
+    <w:name w:val="header"/>
+    <w:basedOn w:val="Standaard"/>
+    <w:link w:val="KoptekstChar"/>
+    <w:uiPriority w:val="99"/>
+    <w:unhideWhenUsed/>
+    <w:rsid w:val="00F94E78"/>
+    <w:pPr>
+      <w:tabs>
+        <w:tab w:val="center" w:pos="4536"/>
+        <w:tab w:val="right" w:pos="9072"/>
+      </w:tabs>
+      <w:spacing w:after="0" w:line="240" w:lineRule="auto"/>
+    </w:pPr>
+  </w:style>
+  <w:style w:type="character" w:customStyle="1" w:styleId="KoptekstChar">
+    <w:name w:val="Koptekst Char"/>
+    <w:basedOn w:val="Standaardalinea-lettertype"/>
+    <w:link w:val="Koptekst"/>
+    <w:uiPriority w:val="99"/>
+    <w:rsid w:val="00F94E78"/>
+    <w:rPr>
+      <w:rFonts w:ascii="Times New Roman" w:eastAsia="Times New Roman" w:hAnsi="Times New Roman" w:cs="Times New Roman"/>
+      <w:color w:val="000000"/>
+      <w:sz w:val="24"/>
+    </w:rPr>
+  </w:style>
+  <w:style w:type="paragraph" w:styleId="Lijstalinea">
+    <w:name w:val="List Paragraph"/>
+    <w:basedOn w:val="Standaard"/>
+    <w:uiPriority w:val="34"/>
+    <w:qFormat/>
+    <w:rsid w:val="00FE0D26"/>
+    <w:pPr>
+      <w:ind w:left="720"/>
+      <w:contextualSpacing/>
+    </w:pPr>
+  </w:style>
 </w:styles>
 </file>
 
@@ -11894,4 +12889,16 @@
     </a:ext>
   </a:extLst>
 </a:theme>
+</file>
+
+<file path=customXml/item1.xml><?xml version="1.0" encoding="utf-8"?>
+<b:Sources xmlns:b="http://schemas.openxmlformats.org/officeDocument/2006/bibliography" xmlns="http://schemas.openxmlformats.org/officeDocument/2006/bibliography" SelectedStyle="\APASixthEditionOfficeOnline.xsl" StyleName="APA" Version="6"/>
+</file>
+
+<file path=customXml/itemProps1.xml><?xml version="1.0" encoding="utf-8"?>
+<ds:datastoreItem xmlns:ds="http://schemas.openxmlformats.org/officeDocument/2006/customXml" ds:itemID="{9D704AD1-A279-4645-9E66-3033570BA64B}">
+  <ds:schemaRefs>
+    <ds:schemaRef ds:uri="http://schemas.openxmlformats.org/officeDocument/2006/bibliography"/>
+  </ds:schemaRefs>
+</ds:datastoreItem>
 </file>
</xml_diff>